<commit_message>
ensure all supporting tables/figures are referenced in main text
</commit_message>
<xml_diff>
--- a/paper.docx
+++ b/paper.docx
@@ -933,7 +933,7 @@
         <w:t xml:space="preserve"> </w:t>
       </w:r>
       <w:r>
-        <w:t xml:space="preserve">system (Figure 2). We confirm this consensus view via a structured literature review (Tables SI.1 and SI.2). The review literature is silent on whether the</w:t>
+        <w:t xml:space="preserve">system (Figure 2). We confirm this consensus view via a structured literature review (Tables S.1 and S.2). The review literature is silent on whether the</w:t>
       </w:r>
       <w:r>
         <w:t xml:space="preserve"> </w:t>
@@ -7957,7 +7957,7 @@
         <w:t xml:space="preserve">i</w:t>
       </w:r>
       <w:r>
-        <w:t xml:space="preserve">, we estimate from published literature as detailed in the supporting information.</w:t>
+        <w:t xml:space="preserve">, we estimate from published literature as detailed in the supporting information and summarized in Table S.3. Figure S.7 compares the model predictions with observations.</w:t>
       </w:r>
     </w:p>
     <w:p>
@@ -8268,7 +8268,7 @@
         <w:t xml:space="preserve">12</w:t>
       </w:r>
       <w:r>
-        <w:t xml:space="preserve">‑HSL is withheld (yellow). Lines indicate the model predictions (Equation 1, parameters in Table 3). Figure S.3 shows underlying expression data for full time course of experiments.</w:t>
+        <w:t xml:space="preserve">‑HSL is withheld (yellow). Lines indicate the model predictions (Equation 1, parameters in Table 3). Figure S.3 shows underlying expression data for full time course of experiments, and Figure S.6 provides a detailed comparison of model predictions and observations.</w:t>
       </w:r>
     </w:p>
     <w:p>
@@ -10840,7 +10840,7 @@
         <w:t xml:space="preserve">4</w:t>
       </w:r>
       <w:r>
-        <w:t xml:space="preserve">‑HSL decay rate. Response calculated from equation 2 model with parameters from Tables 4 and 3. Panels C through F show the equilibrium signal concentrations the model estimates.</w:t>
+        <w:t xml:space="preserve">‑HSL decay rate. Response calculated from equation 2 model with parameters from Tables 4 and 3. Panels C through F show the equilibrium signal concentrations the model estimates. Table S.4 and Figure S.8 present an alternative analysis that normalizes maximum expression levels; that analysis yields the same qualitative results.</w:t>
       </w:r>
     </w:p>
     <w:bookmarkEnd w:id="75"/>

</xml_diff>

<commit_message>
clarify that our results can _quantify_ lasB response
</commit_message>
<xml_diff>
--- a/paper.docx
+++ b/paper.docx
@@ -7412,13 +7412,13 @@
       </w:r>
     </w:p>
     <w:bookmarkEnd w:id="58"/>
-    <w:bookmarkStart w:id="69" w:name="Xb60570433256b04111b25135318452a5cea29ac"/>
+    <w:bookmarkStart w:id="69" w:name="X614f0d5e842a215eb46993d034e1957d1e6ed12"/>
     <w:p>
       <w:pPr>
         <w:pStyle w:val="Heading3"/>
       </w:pPr>
       <w:r>
-        <w:t xml:space="preserve">The Resulting Quorum Sensing Architecture Shapes the Response to Environmental Variation</w:t>
+        <w:t xml:space="preserve">Synergestic Quorum Sensing Systems Shape the Response to Environmental Variation</w:t>
       </w:r>
     </w:p>
     <w:p>
@@ -7426,7 +7426,76 @@
         <w:pStyle w:val="FirstParagraph"/>
       </w:pPr>
       <w:r>
-        <w:t xml:space="preserve">Having established that both signals influence the expression levels of both synthase genes, we next consider how that relationship affects the overall quorum sensing response to environmental variation. Does a reciprocal architecture result in behavior that significantly differs from a hierarchical or independent architecture?</w:t>
+        <w:t xml:space="preserve">Having established that both signals influence the expression levels of both synthase genes, we next consider how multiple quorum sensing systems affect the overall quorum sensing response to environmental variation. The methodology we apply to</w:t>
+      </w:r>
+      <w:r>
+        <w:t xml:space="preserve"> </w:t>
+      </w:r>
+      <w:r>
+        <w:rPr>
+          <w:i/>
+          <w:iCs/>
+        </w:rPr>
+        <w:t xml:space="preserve">lasI</w:t>
+      </w:r>
+      <w:r>
+        <w:t xml:space="preserve"> </w:t>
+      </w:r>
+      <w:r>
+        <w:t xml:space="preserve">and</w:t>
+      </w:r>
+      <w:r>
+        <w:t xml:space="preserve"> </w:t>
+      </w:r>
+      <w:r>
+        <w:rPr>
+          <w:i/>
+          <w:iCs/>
+        </w:rPr>
+        <w:t xml:space="preserve">rhlI</w:t>
+      </w:r>
+      <w:r>
+        <w:t xml:space="preserve"> </w:t>
+      </w:r>
+      <w:r>
+        <w:t xml:space="preserve">can also quantify the expression level response of other genes. Here we look at</w:t>
+      </w:r>
+      <w:r>
+        <w:t xml:space="preserve"> </w:t>
+      </w:r>
+      <w:r>
+        <w:rPr>
+          <w:i/>
+          <w:iCs/>
+        </w:rPr>
+        <w:t xml:space="preserve">lasB,</w:t>
+      </w:r>
+      <w:r>
+        <w:t xml:space="preserve"> </w:t>
+      </w:r>
+      <w:r>
+        <w:t xml:space="preserve">a classic QS effector gene that codes for the secreted elastase protein LasB and is widely used as a model of QS-mediated virulence</w:t>
+      </w:r>
+      <w:r>
+        <w:t xml:space="preserve"> </w:t>
+      </w:r>
+      <w:r>
+        <w:t xml:space="preserve">(Casilag et al. 2016; Cigana et al. 2021)</w:t>
+      </w:r>
+      <w:r>
+        <w:t xml:space="preserve"> </w:t>
+      </w:r>
+      <w:r>
+        <w:t xml:space="preserve">and cooperation</w:t>
+      </w:r>
+      <w:r>
+        <w:t xml:space="preserve"> </w:t>
+      </w:r>
+      <w:r>
+        <w:t xml:space="preserve">(Diggle et al. 2007; Allen et al. 2016; Sexton and Schuster 2017)</w:t>
+      </w:r>
+      <w:r>
+        <w:t xml:space="preserve">.</w:t>
       </w:r>
     </w:p>
     <w:p>
@@ -7965,7 +8034,7 @@
         <w:pStyle w:val="BodyText"/>
       </w:pPr>
       <w:r>
-        <w:t xml:space="preserve">As our interest is ultimately in bacterial behavior in response to quorum sensing, we next consider the expression level of a representative effector gene under quorum sensing control. The</w:t>
+        <w:t xml:space="preserve">Though</w:t>
       </w:r>
       <w:r>
         <w:t xml:space="preserve"> </w:t>
@@ -7981,43 +8050,6 @@
         <w:t xml:space="preserve"> </w:t>
       </w:r>
       <w:r>
-        <w:t xml:space="preserve">gene codes for the secreted elastase protein LasB and is widely used as a model of QS-mediated virulence</w:t>
-      </w:r>
-      <w:r>
-        <w:t xml:space="preserve"> </w:t>
-      </w:r>
-      <w:r>
-        <w:t xml:space="preserve">(Casilag et al. 2016; Cigana et al. 2021)</w:t>
-      </w:r>
-      <w:r>
-        <w:t xml:space="preserve"> </w:t>
-      </w:r>
-      <w:r>
-        <w:t xml:space="preserve">and cooperation</w:t>
-      </w:r>
-      <w:r>
-        <w:t xml:space="preserve"> </w:t>
-      </w:r>
-      <w:r>
-        <w:t xml:space="preserve">(Diggle et al. 2007; Allen et al. 2016; Sexton and Schuster 2017)</w:t>
-      </w:r>
-      <w:r>
-        <w:t xml:space="preserve">. Significantly,</w:t>
-      </w:r>
-      <w:r>
-        <w:t xml:space="preserve"> </w:t>
-      </w:r>
-      <w:r>
-        <w:rPr>
-          <w:i/>
-          <w:iCs/>
-        </w:rPr>
-        <w:t xml:space="preserve">lasB</w:t>
-      </w:r>
-      <w:r>
-        <w:t xml:space="preserve"> </w:t>
-      </w:r>
-      <w:r>
         <w:t xml:space="preserve">expression is known to be influenced by both 3‑oxo‑C</w:t>
       </w:r>
       <w:r>
@@ -8045,7 +8077,10 @@
         <w:t xml:space="preserve">(Pearson, Pesci, and Iglewski 1997; Nouwens et al. 2003)</w:t>
       </w:r>
       <w:r>
-        <w:t xml:space="preserve">. To quantify that influence we use the same approach as with</w:t>
+        <w:t xml:space="preserve"> </w:t>
+      </w:r>
+      <w:r>
+        <w:t xml:space="preserve">our approach can explicitly quantify those influences. We use the same approach as with</w:t>
       </w:r>
       <w:r>
         <w:t xml:space="preserve"> </w:t>
@@ -8103,7 +8138,7 @@
       <w:r>
         <w:drawing>
           <wp:inline>
-            <wp:extent cx="5657850" cy="2571750"/>
+            <wp:extent cx="5705475" cy="3971925"/>
             <wp:effectExtent b="0" l="0" r="0" t="0"/>
             <wp:docPr descr="lasb_expression" title="" id="61" name="Picture"/>
             <a:graphic>
@@ -8133,7 +8168,7 @@
                   <pic:spPr bwMode="auto">
                     <a:xfrm>
                       <a:off x="0" y="0"/>
-                      <a:ext cx="5657850" cy="2571750"/>
+                      <a:ext cx="5705475" cy="3971925"/>
                     </a:xfrm>
                     <a:prstGeom prst="rect">
                       <a:avLst/>
@@ -8268,7 +8303,31 @@
         <w:t xml:space="preserve">12</w:t>
       </w:r>
       <w:r>
-        <w:t xml:space="preserve">‑HSL is withheld (yellow). Lines indicate the model predictions (Equation 1, parameters in Table 3). Figure S.3 shows underlying expression data for full time course of experiments, and Figure S.6 provides a detailed comparison of model predictions and observations.</w:t>
+        <w:t xml:space="preserve">‑HSL is withheld (yellow). Lines indicate the model predictions (Equation 1, parameters in Table 3). Bottom inset shows model parameters in context of</w:t>
+      </w:r>
+      <w:r>
+        <w:t xml:space="preserve"> </w:t>
+      </w:r>
+      <w:r>
+        <w:t xml:space="preserve">lasI</w:t>
+      </w:r>
+      <w:r>
+        <w:t xml:space="preserve"> </w:t>
+      </w:r>
+      <w:r>
+        <w:t xml:space="preserve">and</w:t>
+      </w:r>
+      <w:r>
+        <w:t xml:space="preserve"> </w:t>
+      </w:r>
+      <w:r>
+        <w:t xml:space="preserve">rhlI.</w:t>
+      </w:r>
+      <w:r>
+        <w:t xml:space="preserve"> </w:t>
+      </w:r>
+      <w:r>
+        <w:t xml:space="preserve">Figure S.3 shows underlying expression data for full time course of experiments, and Figure S.6 provides a detailed comparison of model predictions and observations.</w:t>
       </w:r>
     </w:p>
     <w:p>
@@ -8292,7 +8351,89 @@
         <w:t xml:space="preserve"> </w:t>
       </w:r>
       <w:r>
-        <w:t xml:space="preserve">model based on equation 2; Table 3 lists the results.</w:t>
+        <w:t xml:space="preserve">model based on equation 2; Table 3 lists the results. Comparing these results to those for</w:t>
+      </w:r>
+      <w:r>
+        <w:t xml:space="preserve"> </w:t>
+      </w:r>
+      <w:r>
+        <w:rPr>
+          <w:i/>
+          <w:iCs/>
+        </w:rPr>
+        <w:t xml:space="preserve">lasI</w:t>
+      </w:r>
+      <w:r>
+        <w:t xml:space="preserve"> </w:t>
+      </w:r>
+      <w:r>
+        <w:t xml:space="preserve">and</w:t>
+      </w:r>
+      <w:r>
+        <w:t xml:space="preserve"> </w:t>
+      </w:r>
+      <w:r>
+        <w:rPr>
+          <w:i/>
+          <w:iCs/>
+        </w:rPr>
+        <w:t xml:space="preserve">rhlI</w:t>
+      </w:r>
+      <w:r>
+        <w:t xml:space="preserve"> </w:t>
+      </w:r>
+      <w:r>
+        <w:t xml:space="preserve">(Figure 9 inset), we find that</w:t>
+      </w:r>
+      <w:r>
+        <w:t xml:space="preserve"> </w:t>
+      </w:r>
+      <w:r>
+        <w:rPr>
+          <w:i/>
+          <w:iCs/>
+        </w:rPr>
+        <w:t xml:space="preserve">lasB</w:t>
+      </w:r>
+      <w:r>
+        <w:t xml:space="preserve"> </w:t>
+      </w:r>
+      <w:r>
+        <w:t xml:space="preserve">expression is dominated by the combination of both signals rather then either signal in isolation. We also find that</w:t>
+      </w:r>
+      <w:r>
+        <w:t xml:space="preserve"> </w:t>
+      </w:r>
+      <w:r>
+        <w:rPr>
+          <w:i/>
+          <w:iCs/>
+        </w:rPr>
+        <w:t xml:space="preserve">lasB</w:t>
+      </w:r>
+      <w:r>
+        <w:t xml:space="preserve"> </w:t>
+      </w:r>
+      <w:r>
+        <w:t xml:space="preserve">is extremely sensitive to C</w:t>
+      </w:r>
+      <w:r>
+        <w:rPr>
+          <w:vertAlign w:val="subscript"/>
+        </w:rPr>
+        <w:t xml:space="preserve">4</w:t>
+      </w:r>
+      <w:r>
+        <w:t xml:space="preserve">‑HSL and less sensitive to 3‑oxo‑C</w:t>
+      </w:r>
+      <w:r>
+        <w:rPr>
+          <w:vertAlign w:val="subscript"/>
+        </w:rPr>
+        <w:t xml:space="preserve">12</w:t>
+      </w:r>
+      <w:r>
+        <w:t xml:space="preserve">‑HSL.</w:t>
       </w:r>
     </w:p>
     <w:bookmarkStart w:id="64" w:name="tbl:explasb"/>

</xml_diff>